<commit_message>
Made changes in database transaction
</commit_message>
<xml_diff>
--- a/SQL_Thoery_Question.docx
+++ b/SQL_Thoery_Question.docx
@@ -404,26 +404,154 @@
     <w:p>
       <w:pPr>
         <w:numPr>
-          <w:ilvl w:val="0"/>
           <w:numId w:val="0"/>
         </w:numPr>
         <w:spacing w:line="360" w:lineRule="auto"/>
-        <w:ind w:leftChars="0" w:firstLine="360" w:firstLineChars="100"/>
-        <w:jc w:val="both"/>
-        <w:rPr>
-          <w:rFonts w:hint="default" w:ascii="Times New Roman" w:hAnsi="Times New Roman" w:cs="Times New Roman"/>
-          <w:sz w:val="36"/>
-          <w:szCs w:val="36"/>
-        </w:rPr>
-      </w:pPr>
-      <w:r>
-        <w:rPr>
-          <w:rFonts w:hint="default" w:ascii="Times New Roman" w:hAnsi="Times New Roman" w:cs="Times New Roman"/>
-          <w:sz w:val="36"/>
-          <w:szCs w:val="36"/>
-        </w:rPr>
-        <w:t>Database transaction takes database from one consistent state to another, at the end of the transactions; this system must be in the prior state if the transaction fails else the status of the system should reflect the successful completion of transaction.</w:t>
-      </w:r>
+        <w:ind w:leftChars="0"/>
+        <w:jc w:val="both"/>
+        <w:rPr>
+          <w:rFonts w:hint="default" w:ascii="Times New Roman" w:hAnsi="Times New Roman" w:eastAsia="Arial" w:cs="Times New Roman"/>
+          <w:i w:val="0"/>
+          <w:iCs w:val="0"/>
+          <w:caps w:val="0"/>
+          <w:color w:val="202124"/>
+          <w:spacing w:val="0"/>
+          <w:sz w:val="36"/>
+          <w:szCs w:val="36"/>
+          <w:shd w:val="clear" w:fill="FFFFFF"/>
+        </w:rPr>
+      </w:pPr>
+      <w:r>
+        <w:rPr>
+          <w:rFonts w:hint="default" w:ascii="Times New Roman" w:hAnsi="Times New Roman" w:eastAsia="Arial" w:cs="Times New Roman"/>
+          <w:i w:val="0"/>
+          <w:iCs w:val="0"/>
+          <w:caps w:val="0"/>
+          <w:color w:val="202124"/>
+          <w:spacing w:val="0"/>
+          <w:sz w:val="36"/>
+          <w:szCs w:val="36"/>
+          <w:shd w:val="clear" w:fill="FFFFFF"/>
+        </w:rPr>
+        <w:t>A SQL transaction is </w:t>
+      </w:r>
+      <w:r>
+        <w:rPr>
+          <w:rFonts w:hint="default" w:ascii="Times New Roman" w:hAnsi="Times New Roman" w:eastAsia="Arial" w:cs="Times New Roman"/>
+          <w:i w:val="0"/>
+          <w:iCs w:val="0"/>
+          <w:caps w:val="0"/>
+          <w:color w:val="040C28"/>
+          <w:spacing w:val="0"/>
+          <w:sz w:val="36"/>
+          <w:szCs w:val="36"/>
+        </w:rPr>
+        <w:t>a grouping of one or more SQL statements that interact with a database</w:t>
+      </w:r>
+      <w:r>
+        <w:rPr>
+          <w:rFonts w:hint="default" w:ascii="Times New Roman" w:hAnsi="Times New Roman" w:eastAsia="Arial" w:cs="Times New Roman"/>
+          <w:i w:val="0"/>
+          <w:iCs w:val="0"/>
+          <w:caps w:val="0"/>
+          <w:color w:val="202124"/>
+          <w:spacing w:val="0"/>
+          <w:sz w:val="36"/>
+          <w:szCs w:val="36"/>
+          <w:shd w:val="clear" w:fill="FFFFFF"/>
+        </w:rPr>
+        <w:t>.</w:t>
+      </w:r>
+    </w:p>
+    <w:p>
+      <w:pPr>
+        <w:numPr>
+          <w:numId w:val="0"/>
+        </w:numPr>
+        <w:spacing w:line="360" w:lineRule="auto"/>
+        <w:ind w:leftChars="0"/>
+        <w:jc w:val="both"/>
+        <w:rPr>
+          <w:rFonts w:hint="default" w:ascii="Times New Roman" w:hAnsi="Times New Roman" w:eastAsia="Arial" w:cs="Times New Roman"/>
+          <w:i w:val="0"/>
+          <w:iCs w:val="0"/>
+          <w:caps w:val="0"/>
+          <w:color w:val="202124"/>
+          <w:spacing w:val="0"/>
+          <w:sz w:val="36"/>
+          <w:szCs w:val="36"/>
+          <w:shd w:val="clear" w:fill="FFFFFF"/>
+          <w:lang w:val="en-US"/>
+        </w:rPr>
+      </w:pPr>
+      <w:r>
+        <w:rPr>
+          <w:rFonts w:hint="default" w:ascii="Times New Roman" w:hAnsi="Times New Roman" w:eastAsia="Arial" w:cs="Times New Roman"/>
+          <w:i w:val="0"/>
+          <w:iCs w:val="0"/>
+          <w:caps w:val="0"/>
+          <w:color w:val="202124"/>
+          <w:spacing w:val="0"/>
+          <w:sz w:val="36"/>
+          <w:szCs w:val="36"/>
+          <w:shd w:val="clear" w:fill="FFFFFF"/>
+          <w:lang w:val="en-US"/>
+        </w:rPr>
+        <w:t xml:space="preserve">A </w:t>
+      </w:r>
+      <w:r>
+        <w:rPr>
+          <w:rFonts w:hint="default" w:ascii="Times New Roman" w:hAnsi="Times New Roman" w:eastAsia="Arial" w:cs="Times New Roman"/>
+          <w:i w:val="0"/>
+          <w:iCs w:val="0"/>
+          <w:caps w:val="0"/>
+          <w:color w:val="202124"/>
+          <w:spacing w:val="0"/>
+          <w:sz w:val="36"/>
+          <w:szCs w:val="36"/>
+          <w:shd w:val="clear" w:fill="FFFFFF"/>
+        </w:rPr>
+        <w:t xml:space="preserve">transaction </w:t>
+      </w:r>
+      <w:r>
+        <w:rPr>
+          <w:rFonts w:hint="default" w:ascii="Times New Roman" w:hAnsi="Times New Roman" w:eastAsia="Arial" w:cs="Times New Roman"/>
+          <w:i w:val="0"/>
+          <w:iCs w:val="0"/>
+          <w:caps w:val="0"/>
+          <w:color w:val="202124"/>
+          <w:spacing w:val="0"/>
+          <w:sz w:val="36"/>
+          <w:szCs w:val="36"/>
+          <w:shd w:val="clear" w:fill="FFFFFF"/>
+          <w:lang w:val="en-US"/>
+        </w:rPr>
+        <w:t>is grouped by ACID properties.</w:t>
+      </w:r>
+      <w:bookmarkStart w:id="0" w:name="_GoBack"/>
+      <w:bookmarkEnd w:id="0"/>
+    </w:p>
+    <w:p>
+      <w:pPr>
+        <w:numPr>
+          <w:numId w:val="0"/>
+        </w:numPr>
+        <w:spacing w:line="240" w:lineRule="auto"/>
+        <w:ind w:leftChars="0"/>
+        <w:jc w:val="both"/>
+        <w:rPr>
+          <w:rFonts w:hint="default" w:ascii="Times New Roman" w:hAnsi="Times New Roman" w:eastAsia="Arial" w:cs="Times New Roman"/>
+          <w:i w:val="0"/>
+          <w:iCs w:val="0"/>
+          <w:caps w:val="0"/>
+          <w:color w:val="202124"/>
+          <w:spacing w:val="0"/>
+          <w:sz w:val="36"/>
+          <w:szCs w:val="36"/>
+          <w:shd w:val="clear" w:fill="FFFFFF"/>
+          <w:lang w:val="en-US"/>
+        </w:rPr>
+      </w:pPr>
     </w:p>
     <w:p>
       <w:pPr>
@@ -5799,6 +5927,7 @@
     <w:p>
       <w:pPr>
         <w:numPr>
+          <w:ilvl w:val="0"/>
           <w:numId w:val="0"/>
         </w:numPr>
         <w:spacing w:line="360" w:lineRule="auto"/>
@@ -6038,6 +6167,7 @@
     <w:p>
       <w:pPr>
         <w:numPr>
+          <w:ilvl w:val="0"/>
           <w:numId w:val="0"/>
         </w:numPr>
         <w:spacing w:line="360" w:lineRule="auto"/>
@@ -6097,6 +6227,7 @@
     <w:p>
       <w:pPr>
         <w:numPr>
+          <w:ilvl w:val="0"/>
           <w:numId w:val="0"/>
         </w:numPr>
         <w:spacing w:line="360" w:lineRule="auto"/>
@@ -6272,8 +6403,6 @@
         </w:rPr>
         <w:t>Compound operators: These operators perform operations on a variable before setting the variable's result to the operation's result. It includes Add equals (+=), subtract equals (-=), multiply equals (*=), divide equals (/=), modulo equals (%=), etc.</w:t>
       </w:r>
-      <w:bookmarkStart w:id="0" w:name="_GoBack"/>
-      <w:bookmarkEnd w:id="0"/>
     </w:p>
     <w:p>
       <w:pPr>
@@ -6637,7 +6766,7 @@
   <w:docDefaults>
     <w:rPrDefault>
       <w:rPr>
-        <w:rFonts w:asciiTheme="minorHAnsi" w:hAnsiTheme="minorHAnsi" w:eastAsiaTheme="minorEastAsia" w:cstheme="minorBidi"/>
+        <w:rFonts w:ascii="Times New Roman" w:hAnsi="Times New Roman" w:eastAsia="SimSun" w:cs="Times New Roman"/>
       </w:rPr>
     </w:rPrDefault>
     <w:pPrDefault/>

</xml_diff>

<commit_message>
Made changes in oracle schema
</commit_message>
<xml_diff>
--- a/SQL_Thoery_Question.docx
+++ b/SQL_Thoery_Question.docx
@@ -528,8 +528,6 @@
         </w:rPr>
         <w:t>is grouped by ACID properties.</w:t>
       </w:r>
-      <w:bookmarkStart w:id="0" w:name="_GoBack"/>
-      <w:bookmarkEnd w:id="0"/>
     </w:p>
     <w:p>
       <w:pPr>
@@ -845,16 +843,37 @@
           <w:rFonts w:hint="default" w:ascii="Times New Roman" w:hAnsi="Times New Roman" w:cs="Times New Roman"/>
           <w:sz w:val="36"/>
           <w:szCs w:val="36"/>
-        </w:rPr>
-      </w:pPr>
-      <w:r>
-        <w:rPr>
-          <w:rFonts w:hint="default" w:ascii="Times New Roman" w:hAnsi="Times New Roman" w:cs="Times New Roman"/>
-          <w:sz w:val="36"/>
-          <w:szCs w:val="36"/>
-        </w:rPr>
-        <w:t>A user account and its associated data including tables, views, indexes, clusters, sequences, procedures, functions, triggers, packages and database links is known as Oracle schema. Systems, SCOTT etc are default schemas. We can create a new Schema/User. But we can't drop default database schemas.</w:t>
-      </w:r>
+          <w:lang w:val="en-US"/>
+        </w:rPr>
+      </w:pPr>
+      <w:r>
+        <w:rPr>
+          <w:rFonts w:hint="default" w:ascii="Times New Roman" w:hAnsi="Times New Roman" w:cs="Times New Roman"/>
+          <w:sz w:val="36"/>
+          <w:szCs w:val="36"/>
+          <w:lang w:val="en-US"/>
+        </w:rPr>
+        <w:t>Schema is a place in database where our</w:t>
+      </w:r>
+      <w:r>
+        <w:rPr>
+          <w:rFonts w:hint="default" w:ascii="Times New Roman" w:hAnsi="Times New Roman" w:cs="Times New Roman"/>
+          <w:sz w:val="36"/>
+          <w:szCs w:val="36"/>
+        </w:rPr>
+        <w:t xml:space="preserve"> tables, views, indexes,  procedures, </w:t>
+      </w:r>
+      <w:r>
+        <w:rPr>
+          <w:rFonts w:hint="default" w:ascii="Times New Roman" w:hAnsi="Times New Roman" w:cs="Times New Roman"/>
+          <w:sz w:val="36"/>
+          <w:szCs w:val="36"/>
+          <w:lang w:val="en-US"/>
+        </w:rPr>
+        <w:t>etc exist.</w:t>
+      </w:r>
+      <w:bookmarkStart w:id="0" w:name="_GoBack"/>
+      <w:bookmarkEnd w:id="0"/>
     </w:p>
     <w:p>
       <w:pPr>

</xml_diff>